<commit_message>
Reubicación de Archivos, Modificaciones pequeñas en Archivos
</commit_message>
<xml_diff>
--- a/RECURSOS GENERALES/DOCUMENTOS/INDENETWORK - Oficial.docx
+++ b/RECURSOS GENERALES/DOCUMENTOS/INDENETWORK - Oficial.docx
@@ -1034,7 +1034,6 @@
           <w:sz w:val="24"/>
           <w:szCs w:val="24"/>
         </w:rPr>
-        <w:lastRenderedPageBreak/>
         <w:t>numDocumento_estudiante</w:t>
       </w:r>
       <w:proofErr w:type="spellEnd"/>
@@ -1767,7 +1766,6 @@
           <w:szCs w:val="24"/>
           <w:lang w:val="es-CO"/>
         </w:rPr>
-        <w:lastRenderedPageBreak/>
         <w:t>Com_</w:t>
       </w:r>
       <w:r>
@@ -2179,7 +2177,16 @@
           <w:szCs w:val="24"/>
           <w:lang w:val="es-CO"/>
         </w:rPr>
-        <w:t>fk_profesor</w:t>
+        <w:t>fk_</w:t>
+      </w:r>
+      <w:r>
+        <w:rPr>
+          <w:rFonts w:ascii="Times New Roman" w:hAnsi="Times New Roman" w:cs="Times New Roman"/>
+          <w:sz w:val="24"/>
+          <w:szCs w:val="24"/>
+          <w:lang w:val="es-CO"/>
+        </w:rPr>
+        <w:t>miembro</w:t>
       </w:r>
       <w:proofErr w:type="spellEnd"/>
       <w:r>
@@ -2594,7 +2601,6 @@
           <w:szCs w:val="24"/>
           <w:lang w:val="es-CO"/>
         </w:rPr>
-        <w:lastRenderedPageBreak/>
         <w:t>titulo_tarea </w:t>
       </w:r>
     </w:p>
@@ -3278,17 +3284,7 @@
           <w:szCs w:val="24"/>
           <w:lang w:val="es-CO"/>
         </w:rPr>
-        <w:t xml:space="preserve">Un Miembro puede tener muchos Amigos y un Amigo puede ser Amigo de muchos </w:t>
-      </w:r>
-      <w:r>
-        <w:rPr>
-          <w:rFonts w:ascii="Times New Roman" w:hAnsi="Times New Roman" w:cs="Times New Roman"/>
-          <w:sz w:val="24"/>
-          <w:szCs w:val="24"/>
-          <w:lang w:val="es-CO"/>
-        </w:rPr>
-        <w:lastRenderedPageBreak/>
-        <w:t>Miembros. </w:t>
+        <w:t>Un Miembro puede tener muchos Amigos y un Amigo puede ser Amigo de muchos Miembros. </w:t>
       </w:r>
     </w:p>
     <w:p>
@@ -3920,7 +3916,6 @@
           <w:szCs w:val="24"/>
           <w:lang w:val="es-CO"/>
         </w:rPr>
-        <w:lastRenderedPageBreak/>
         <w:t>Un Profesor puede dirigir muchos Grupos. </w:t>
       </w:r>
     </w:p>
@@ -4337,7 +4332,6 @@
           <w:sz w:val="24"/>
           <w:szCs w:val="24"/>
         </w:rPr>
-        <w:lastRenderedPageBreak/>
         <w:drawing>
           <wp:anchor distT="0" distB="0" distL="114300" distR="114300" simplePos="0" relativeHeight="251657216" behindDoc="1" locked="0" layoutInCell="1" allowOverlap="1" wp14:anchorId="26A596B8">
             <wp:simplePos x="0" y="0"/>
@@ -4579,7 +4573,6 @@
           <w:sz w:val="24"/>
           <w:szCs w:val="24"/>
         </w:rPr>
-        <w:lastRenderedPageBreak/>
         <w:drawing>
           <wp:inline distT="0" distB="0" distL="0" distR="0">
             <wp:extent cx="5600700" cy="2924175"/>
@@ -4812,7 +4805,6 @@
           <w:sz w:val="24"/>
           <w:szCs w:val="24"/>
         </w:rPr>
-        <w:lastRenderedPageBreak/>
         <w:drawing>
           <wp:inline distT="0" distB="0" distL="0" distR="0">
             <wp:extent cx="5133975" cy="1714500"/>
@@ -5464,7 +5456,6 @@
           <w:sz w:val="24"/>
           <w:szCs w:val="24"/>
         </w:rPr>
-        <w:lastRenderedPageBreak/>
         <w:drawing>
           <wp:inline distT="0" distB="0" distL="0" distR="0">
             <wp:extent cx="5612130" cy="2580640"/>
@@ -5675,7 +5666,6 @@
           <w:sz w:val="24"/>
           <w:szCs w:val="24"/>
         </w:rPr>
-        <w:lastRenderedPageBreak/>
         <w:drawing>
           <wp:inline distT="0" distB="0" distL="0" distR="0">
             <wp:extent cx="5612130" cy="1221105"/>
@@ -6047,7 +6037,6 @@
           <w:sz w:val="24"/>
           <w:szCs w:val="24"/>
         </w:rPr>
-        <w:lastRenderedPageBreak/>
         <w:drawing>
           <wp:inline distT="0" distB="0" distL="0" distR="0">
             <wp:extent cx="5181600" cy="1038225"/>
@@ -6464,7 +6453,6 @@
           <w:sz w:val="24"/>
           <w:szCs w:val="24"/>
         </w:rPr>
-        <w:lastRenderedPageBreak/>
         <w:drawing>
           <wp:inline distT="0" distB="0" distL="0" distR="0">
             <wp:extent cx="3838575" cy="981075"/>
@@ -6707,7 +6695,6 @@
           <w:sz w:val="24"/>
           <w:szCs w:val="24"/>
         </w:rPr>
-        <w:lastRenderedPageBreak/>
         <w:drawing>
           <wp:inline distT="0" distB="0" distL="0" distR="0">
             <wp:extent cx="5353235" cy="3451922"/>

</xml_diff>